<commit_message>
ERM der Dokumentaion hinzugefügt angepasstes Accessfile
</commit_message>
<xml_diff>
--- a/Dokumentation.docx
+++ b/Dokumentation.docx
@@ -3985,7 +3985,6 @@
                                   </w:sdtPr>
                                   <w:sdtEndPr/>
                                   <w:sdtContent>
-                                    <w:proofErr w:type="spellStart"/>
                                     <w:r>
                                       <w:rPr>
                                         <w:color w:val="404040" w:themeColor="text1" w:themeTint="BF"/>
@@ -3994,7 +3993,6 @@
                                       </w:rPr>
                                       <w:t>SlopeTracker</w:t>
                                     </w:r>
-                                    <w:proofErr w:type="spellEnd"/>
                                   </w:sdtContent>
                                 </w:sdt>
                               </w:p>
@@ -4432,14 +4430,9 @@
         <w:pStyle w:val="berschrift1"/>
       </w:pPr>
       <w:bookmarkStart w:id="0" w:name="_Toc528333546"/>
-      <w:proofErr w:type="spellStart"/>
       <w:r>
         <w:lastRenderedPageBreak/>
-        <w:t>Use</w:t>
-      </w:r>
-      <w:proofErr w:type="spellEnd"/>
-      <w:r>
-        <w:t xml:space="preserve"> Cases</w:t>
+        <w:t>Use Cases</w:t>
       </w:r>
       <w:bookmarkEnd w:id="0"/>
     </w:p>
@@ -4551,8 +4544,53 @@
       </w:r>
     </w:p>
     <w:p>
+      <w:pPr>
+        <w:pStyle w:val="berschrift1"/>
+      </w:pPr>
+      <w:r>
+        <w:lastRenderedPageBreak/>
+        <w:t>Datenbankdesign</w:t>
+      </w:r>
+    </w:p>
+    <w:p>
+      <w:pPr>
+        <w:pStyle w:val="berschrift2"/>
+      </w:pPr>
+      <w:r>
+        <w:t>ERM</w:t>
+      </w:r>
+    </w:p>
+    <w:p>
       <w:bookmarkStart w:id="1" w:name="_GoBack"/>
       <w:bookmarkEnd w:id="1"/>
+    </w:p>
+    <w:p>
+      <w:r>
+        <w:pict>
+          <v:shapetype id="_x0000_t75" coordsize="21600,21600" o:spt="75" o:preferrelative="t" path="m@4@5l@4@11@9@11@9@5xe" filled="f" stroked="f">
+            <v:stroke joinstyle="miter"/>
+            <v:formulas>
+              <v:f eqn="if lineDrawn pixelLineWidth 0"/>
+              <v:f eqn="sum @0 1 0"/>
+              <v:f eqn="sum 0 0 @1"/>
+              <v:f eqn="prod @2 1 2"/>
+              <v:f eqn="prod @3 21600 pixelWidth"/>
+              <v:f eqn="prod @3 21600 pixelHeight"/>
+              <v:f eqn="sum @0 0 1"/>
+              <v:f eqn="prod @6 1 2"/>
+              <v:f eqn="prod @7 21600 pixelWidth"/>
+              <v:f eqn="sum @8 21600 0"/>
+              <v:f eqn="prod @7 21600 pixelHeight"/>
+              <v:f eqn="sum @10 21600 0"/>
+            </v:formulas>
+            <v:path o:extrusionok="f" gradientshapeok="t" o:connecttype="rect"/>
+            <o:lock v:ext="edit" aspectratio="t"/>
+          </v:shapetype>
+          <v:shape id="_x0000_i1027" type="#_x0000_t75" style="width:453.5pt;height:242.5pt">
+            <v:imagedata r:id="rId7" o:title="2018-11-09_16h28_11"/>
+          </v:shape>
+        </w:pict>
+      </w:r>
     </w:p>
     <w:sectPr>
       <w:pgSz w:w="11906" w:h="16838"/>
@@ -5929,7 +5967,7 @@
 </file>
 
 <file path=customXml/itemProps2.xml><?xml version="1.0" encoding="utf-8"?>
-<ds:datastoreItem xmlns:ds="http://schemas.openxmlformats.org/officeDocument/2006/customXml" ds:itemID="{A7EEB87D-FCC0-40F9-AA75-01FFC8DE87F2}">
+<ds:datastoreItem xmlns:ds="http://schemas.openxmlformats.org/officeDocument/2006/customXml" ds:itemID="{948E228D-5DFC-4DD6-9193-1EEAB9FBC74F}">
   <ds:schemaRefs>
     <ds:schemaRef ds:uri="http://schemas.openxmlformats.org/officeDocument/2006/bibliography"/>
   </ds:schemaRefs>

</xml_diff>